<commit_message>
made some small edits (mostly punctuation)
</commit_message>
<xml_diff>
--- a/content-planning/Content/Main (Global) Layout/Footer Content_NS.docx
+++ b/content-planning/Content/Main (Global) Layout/Footer Content_NS.docx
@@ -196,7 +196,7 @@
         <w:t>confirming your tracking number and order</w:t>
       </w:r>
       <w:r>
-        <w:t xml:space="preserve"> details, for your record</w:t>
+        <w:t xml:space="preserve"> details for your record</w:t>
       </w:r>
       <w:r>
         <w:t>s</w:t>
@@ -283,16 +283,40 @@
         <w:t>14 days</w:t>
       </w:r>
       <w:r>
-        <w:t xml:space="preserve"> of purchase for refund. Items must be in new condition and in original packaging. The customer must provide accurate and current proof of purchase </w:t>
+        <w:t xml:space="preserve"> of purchase for </w:t>
+      </w:r>
+      <w:r>
+        <w:t xml:space="preserve">a </w:t>
+      </w:r>
+      <w:r>
+        <w:t xml:space="preserve">refund. Items must be in new condition and in original packaging. </w:t>
+      </w:r>
+      <w:r>
+        <w:t>You</w:t>
+      </w:r>
+      <w:r>
+        <w:t xml:space="preserve"> must provide accurate and current proof of purchase </w:t>
       </w:r>
       <w:r>
         <w:t>for</w:t>
       </w:r>
       <w:r>
-        <w:t xml:space="preserve"> any product they wish to return. </w:t>
-      </w:r>
-      <w:r>
-        <w:t>Refunds will be issued to purchase payment method within 3 to 5 business days.</w:t>
+        <w:t xml:space="preserve"> any product </w:t>
+      </w:r>
+      <w:r>
+        <w:t>you</w:t>
+      </w:r>
+      <w:r>
+        <w:t xml:space="preserve"> wish to return. </w:t>
+      </w:r>
+      <w:r>
+        <w:t xml:space="preserve">Refunds will be issued to </w:t>
+      </w:r>
+      <w:r>
+        <w:t>the original</w:t>
+      </w:r>
+      <w:r>
+        <w:t xml:space="preserve"> payment method within 3 to 5 business days.</w:t>
       </w:r>
     </w:p>
     <w:p>
@@ -413,7 +437,7 @@
         <w:pStyle w:val="Heading3"/>
       </w:pPr>
       <w:r>
-        <w:t>Repair Within 30 Days</w:t>
+        <w:t>Within 30 Days</w:t>
       </w:r>
     </w:p>
     <w:p>
@@ -491,7 +515,13 @@
         <w:t xml:space="preserve"> As the customer, you will be responsible for all return </w:t>
       </w:r>
       <w:r>
-        <w:t xml:space="preserve">and repair related </w:t>
+        <w:t xml:space="preserve">and </w:t>
+      </w:r>
+      <w:r>
+        <w:t>repair-related</w:t>
+      </w:r>
+      <w:r>
+        <w:t xml:space="preserve"> </w:t>
       </w:r>
       <w:r>
         <w:t>shipping fees to the Free3Dm repair facility.</w:t>
@@ -588,7 +618,13 @@
         <w:t xml:space="preserve">If your order is found eligible for repair, you will be asked to send the item directly to Free3Dm for repair. As the customer, you will be responsible for all return </w:t>
       </w:r>
       <w:r>
-        <w:t xml:space="preserve">and repair related </w:t>
+        <w:t xml:space="preserve">and </w:t>
+      </w:r>
+      <w:r>
+        <w:t>repair-related</w:t>
+      </w:r>
+      <w:r>
+        <w:t xml:space="preserve"> </w:t>
       </w:r>
       <w:r>
         <w:t>shipping fees.</w:t>
@@ -602,7 +638,7 @@
         <w:pStyle w:val="Heading3"/>
       </w:pPr>
       <w:r>
-        <w:t>Repair After 30 Days</w:t>
+        <w:t>After 30 Days</w:t>
       </w:r>
     </w:p>
     <w:p>
@@ -700,13 +736,25 @@
         <w:t>3D printing is t</w:t>
       </w:r>
       <w:r>
-        <w:t xml:space="preserve">he process of creating three dimensional physical objects from a computer model or digital file. The </w:t>
+        <w:t xml:space="preserve">he process of creating </w:t>
+      </w:r>
+      <w:r>
+        <w:t>three-dimensional</w:t>
+      </w:r>
+      <w:r>
+        <w:t xml:space="preserve"> physical objects from a computer model or digital file. The </w:t>
       </w:r>
       <w:r>
         <w:t xml:space="preserve">3D </w:t>
       </w:r>
       <w:r>
-        <w:t>printer lays down consecutive layers of plastic filament until the entire object is created.</w:t>
+        <w:t xml:space="preserve">printer lays down consecutive layers of </w:t>
+      </w:r>
+      <w:r>
+        <w:t>the printing material</w:t>
+      </w:r>
+      <w:r>
+        <w:t xml:space="preserve"> until the entire object is created.</w:t>
       </w:r>
       <w:r>
         <w:t xml:space="preserve"> 3D printing technology allows you to create any geometric shape possible!</w:t>
@@ -818,7 +866,7 @@
         <w:t xml:space="preserve">print bed </w:t>
       </w:r>
       <w:r>
-        <w:t>and another layer is placed by the printer, until the print is complete.</w:t>
+        <w:t>and another layer is placed by the printer until the print is complete.</w:t>
       </w:r>
     </w:p>
     <w:p>
@@ -831,7 +879,13 @@
         <w:spacing w:after="0"/>
       </w:pPr>
       <w:r>
-        <w:t xml:space="preserve">FDM printers are commonly used outside of industry manufacturing, however they are not able to print more complex designs. </w:t>
+        <w:t>FDM printers are commonly used outside of industry manufacturing, however</w:t>
+      </w:r>
+      <w:r>
+        <w:t>,</w:t>
+      </w:r>
+      <w:r>
+        <w:t xml:space="preserve"> they are not able to print more complex designs. </w:t>
       </w:r>
       <w:r>
         <w:t>This makes FDM printers great for printing basic models and simple prototypes.</w:t>
@@ -934,7 +988,13 @@
         <w:spacing w:after="0"/>
       </w:pPr>
       <w:r>
-        <w:t>SLA printers are great for printing high resolution and extremely accurate prints with fine details. SLA printers are also great for printing functional prototypes, patterns, and tools.</w:t>
+        <w:t xml:space="preserve">SLA printers are great for printing </w:t>
+      </w:r>
+      <w:r>
+        <w:t>high-resolution</w:t>
+      </w:r>
+      <w:r>
+        <w:t xml:space="preserve"> and extremely accurate prints with fine details. SLA printers are also great for printing functional prototypes, patterns, and tools.</w:t>
       </w:r>
     </w:p>
     <w:p>
@@ -1020,16 +1080,19 @@
     </w:p>
     <w:p>
       <w:r>
-        <w:t xml:space="preserve">3D Pens can print with both ABS and PLA plastic filaments. </w:t>
-      </w:r>
-      <w:r>
-        <w:t xml:space="preserve">The </w:t>
-      </w:r>
-      <w:r>
-        <w:t>filament</w:t>
-      </w:r>
-      <w:r>
-        <w:t xml:space="preserve"> is pushed through the Pen, heated to the appropriate temperature, and leaves the Pen in a soft, melted state. This malleable plastic hardens within a few seconds, taking the shape of your structure.</w:t>
+        <w:t xml:space="preserve">3D Pens can print with both ABS and PLA filaments. The filament is pushed through the </w:t>
+      </w:r>
+      <w:r>
+        <w:t>p</w:t>
+      </w:r>
+      <w:r>
+        <w:t xml:space="preserve">en, heated to the appropriate temperature, and leaves the </w:t>
+      </w:r>
+      <w:r>
+        <w:t>p</w:t>
+      </w:r>
+      <w:r>
+        <w:t>en in a soft, melted state. This malleable plastic hardens within a few seconds, taking the shape of your structure.</w:t>
       </w:r>
     </w:p>
     <w:p>
@@ -1088,7 +1151,7 @@
     </w:p>
     <w:p>
       <w:r>
-        <w:t>Routine, preventative maintenance for any 3D printer is very important for extending the life of the printer. Postponing routine maintenance may result in performance and safety issues. The more frequently the printer is use</w:t>
+        <w:t>Routine preventative maintenance for any 3D printer is very important for extending the life of the printer. Postponing routine maintenance may result in performance and safety issues. The more frequently the printer is use</w:t>
       </w:r>
       <w:r>
         <w:t>d</w:t>
@@ -1146,7 +1209,13 @@
         </w:numPr>
       </w:pPr>
       <w:r>
-        <w:t>Inspect printer for wear and tear, re-tighten any loose screws</w:t>
+        <w:t>Inspect printer for wear and tear,</w:t>
+      </w:r>
+      <w:r>
+        <w:t xml:space="preserve"> and</w:t>
+      </w:r>
+      <w:r>
+        <w:t xml:space="preserve"> re-tighten any loose screws</w:t>
       </w:r>
     </w:p>
     <w:p>
@@ -1199,7 +1268,13 @@
         </w:numPr>
       </w:pPr>
       <w:r>
-        <w:t>Routinely clean printer nozzle with a wire brush</w:t>
+        <w:t xml:space="preserve">Routinely clean </w:t>
+      </w:r>
+      <w:r>
+        <w:t xml:space="preserve">the </w:t>
+      </w:r>
+      <w:r>
+        <w:t>printer nozzle with a wire brush</w:t>
       </w:r>
     </w:p>
     <w:p>
@@ -1247,7 +1322,13 @@
         </w:numPr>
       </w:pPr>
       <w:r>
-        <w:t>Inspect mirrors and projector lens for dust or smudges, clean with a damp microfiber cloth or compressed air duster</w:t>
+        <w:t xml:space="preserve">Inspect mirrors and </w:t>
+      </w:r>
+      <w:r>
+        <w:t xml:space="preserve">the </w:t>
+      </w:r>
+      <w:r>
+        <w:t>projector lens for dust or smudges, clean with a damp microfiber cloth or compressed air duster</w:t>
       </w:r>
     </w:p>
     <w:p>
@@ -1259,7 +1340,13 @@
         </w:numPr>
       </w:pPr>
       <w:r>
-        <w:t>Clean print bed with a cloth between prints</w:t>
+        <w:t xml:space="preserve">Clean </w:t>
+      </w:r>
+      <w:r>
+        <w:t xml:space="preserve">the </w:t>
+      </w:r>
+      <w:r>
+        <w:t>print bed with a cloth between prints</w:t>
       </w:r>
     </w:p>
     <w:p>
@@ -1293,24 +1380,12 @@
     </w:p>
     <w:p>
       <w:r>
-        <w:t xml:space="preserve">The amount of time it takes to receive your order </w:t>
-      </w:r>
-      <w:r>
-        <w:t>depend</w:t>
-      </w:r>
-      <w:r>
-        <w:t>s</w:t>
-      </w:r>
-      <w:r>
-        <w:t xml:space="preserve"> on location and courier service.</w:t>
-      </w:r>
-    </w:p>
-    <w:p>
-      <w:r>
-        <w:t>Once your order is placed, processed, and shipped you will automatically be provided with a tracking number. You will receive an email from Free3Dm confirming your tracking number and order details, for your records.</w:t>
-      </w:r>
-      <w:r>
-        <w:t xml:space="preserve"> </w:t>
+        <w:t>The amount of time it takes to receive your order depends on location and courier service.</w:t>
+      </w:r>
+    </w:p>
+    <w:p>
+      <w:r>
+        <w:t xml:space="preserve">Once your order is placed, processed, and shipped you will automatically be provided with a tracking number. You will receive an email from Free3Dm confirming your tracking number and order details, for your records. </w:t>
       </w:r>
     </w:p>
     <w:p>
@@ -1348,10 +1423,7 @@
     </w:p>
     <w:p>
       <w:r>
-        <w:t>S</w:t>
-      </w:r>
-      <w:r>
-        <w:t xml:space="preserve">ee Free3Dm’s </w:t>
+        <w:t xml:space="preserve">See Free3Dm’s </w:t>
       </w:r>
       <w:commentRangeStart w:id="8"/>
       <w:r>
@@ -1365,7 +1437,86 @@
         <w:commentReference w:id="8"/>
       </w:r>
       <w:r>
-        <w:t xml:space="preserve"> policy</w:t>
+        <w:t xml:space="preserve"> policy for more information.</w:t>
+      </w:r>
+    </w:p>
+    <w:p>
+      <w:pPr>
+        <w:pStyle w:val="Heading3"/>
+      </w:pPr>
+      <w:r>
+        <w:t xml:space="preserve">Where is my </w:t>
+      </w:r>
+      <w:r>
+        <w:t>order</w:t>
+      </w:r>
+      <w:r>
+        <w:t>?</w:t>
+      </w:r>
+    </w:p>
+    <w:p>
+      <w:r>
+        <w:t>Once your order is placed, processed, and shipped you will automatically be provided with a tracking number. You will receive an email from Free3Dm confirming your tracking number and order details, for your records.</w:t>
+      </w:r>
+    </w:p>
+    <w:p>
+      <w:r>
+        <w:t xml:space="preserve">If your shipment is late or lost, see Free3Dm’s </w:t>
+      </w:r>
+      <w:commentRangeStart w:id="9"/>
+      <w:r>
+        <w:t>Shipping &amp; Delivery</w:t>
+      </w:r>
+      <w:commentRangeEnd w:id="9"/>
+      <w:r>
+        <w:rPr>
+          <w:rStyle w:val="CommentReference"/>
+        </w:rPr>
+        <w:commentReference w:id="9"/>
+      </w:r>
+      <w:r>
+        <w:t xml:space="preserve"> policy.</w:t>
+      </w:r>
+    </w:p>
+    <w:p>
+      <w:pPr>
+        <w:pStyle w:val="Heading3"/>
+      </w:pPr>
+      <w:r>
+        <w:t>What do I do if my 3D printer is faulty?</w:t>
+      </w:r>
+    </w:p>
+    <w:p>
+      <w:r>
+        <w:t xml:space="preserve">Free3Dm warranties all printers, printer products, and printer materials for the first 30 days from the date of purchase on the Free3Dm website. If you experience any issues with your 3D printer, printer products, or printer materials within 30 days of purchase, Free3Dm will replace any products that are found to be faulty, free of charge. As the customer, you will be responsible for all return and </w:t>
+      </w:r>
+      <w:r>
+        <w:t>repair-related</w:t>
+      </w:r>
+      <w:r>
+        <w:t xml:space="preserve"> shipping fees to the Free3Dm repair facility.</w:t>
+      </w:r>
+    </w:p>
+    <w:p>
+      <w:r>
+        <w:t xml:space="preserve">See </w:t>
+      </w:r>
+      <w:r>
+        <w:t>Free3Dm’s</w:t>
+      </w:r>
+      <w:r>
+        <w:t xml:space="preserve"> </w:t>
+      </w:r>
+      <w:commentRangeStart w:id="10"/>
+      <w:r>
+        <w:t>Warranty &amp; Repair Policy</w:t>
+      </w:r>
+      <w:commentRangeEnd w:id="10"/>
+      <w:r>
+        <w:rPr>
+          <w:rStyle w:val="CommentReference"/>
+        </w:rPr>
+        <w:commentReference w:id="10"/>
       </w:r>
       <w:r>
         <w:t xml:space="preserve"> for more information.</w:t>
@@ -1376,37 +1527,49 @@
         <w:pStyle w:val="Heading3"/>
       </w:pPr>
       <w:r>
-        <w:t xml:space="preserve">Where is my </w:t>
-      </w:r>
-      <w:r>
-        <w:t>order</w:t>
-      </w:r>
-      <w:r>
-        <w:t>?</w:t>
-      </w:r>
-    </w:p>
-    <w:p>
-      <w:r>
-        <w:t>Once your order is placed, processed, and shipped you will automatically be provided with a tracking number. You will receive an email from Free3Dm confirming your tracking number and order details, for your records.</w:t>
-      </w:r>
-    </w:p>
-    <w:p>
-      <w:r>
-        <w:t xml:space="preserve">If your shipment is late or lost, see Free3Dm’s </w:t>
-      </w:r>
-      <w:commentRangeStart w:id="9"/>
-      <w:r>
-        <w:t>Shipping &amp; Delivery</w:t>
-      </w:r>
-      <w:commentRangeEnd w:id="9"/>
+        <w:t>What do I do if I need a repair?</w:t>
+      </w:r>
+    </w:p>
+    <w:p>
+      <w:r>
+        <w:t>If a product requires repair or replacement outside of the Free3Dm 30-day warranty, the cost of the repair</w:t>
+      </w:r>
+      <w:r>
+        <w:t xml:space="preserve"> or replacement</w:t>
+      </w:r>
+      <w:r>
+        <w:t xml:space="preserve"> will depend on the product and specific issue. In this case, all return, repair, </w:t>
+      </w:r>
+      <w:r>
+        <w:t xml:space="preserve">replacement, </w:t>
+      </w:r>
+      <w:r>
+        <w:t xml:space="preserve">and shipping fees will be the responsibility of the customer. </w:t>
+      </w:r>
+    </w:p>
+    <w:p>
+      <w:r>
+        <w:t xml:space="preserve">See </w:t>
+      </w:r>
+      <w:r>
+        <w:t>Free3Dm’s</w:t>
+      </w:r>
+      <w:r>
+        <w:t xml:space="preserve"> </w:t>
+      </w:r>
+      <w:commentRangeStart w:id="11"/>
+      <w:r>
+        <w:t>Warranty &amp; Repair Policy</w:t>
+      </w:r>
+      <w:commentRangeEnd w:id="11"/>
       <w:r>
         <w:rPr>
           <w:rStyle w:val="CommentReference"/>
         </w:rPr>
-        <w:commentReference w:id="9"/>
-      </w:r>
-      <w:r>
-        <w:t xml:space="preserve"> policy.</w:t>
+        <w:commentReference w:id="11"/>
+      </w:r>
+      <w:r>
+        <w:t xml:space="preserve"> for more information and how to receive a quote.</w:t>
       </w:r>
     </w:p>
     <w:p>
@@ -1414,106 +1577,18 @@
         <w:pStyle w:val="Heading3"/>
       </w:pPr>
       <w:r>
-        <w:t>What do I do if my 3D printer is faulty?</w:t>
-      </w:r>
-    </w:p>
-    <w:p>
-      <w:r>
-        <w:t>Free3Dm warranties all printers, printer products, and printer materials for the first 30 days from the date of purchase on the Free3Dm website. If you experience any issues with your 3D printer, printer products, or printer materials within 30 days of purchase, Free3Dm will replace any products that are found to be faulty, free of charge. As the customer, you will be responsible for all return and repair related shipping fees to the Free3Dm repair facility.</w:t>
-      </w:r>
-    </w:p>
-    <w:p>
-      <w:r>
-        <w:t xml:space="preserve">See </w:t>
-      </w:r>
-      <w:r>
-        <w:t>Free3Dm’s</w:t>
-      </w:r>
-      <w:r>
-        <w:t xml:space="preserve"> </w:t>
-      </w:r>
-      <w:commentRangeStart w:id="10"/>
-      <w:r>
-        <w:t>Warranty &amp; Repair Policy</w:t>
-      </w:r>
-      <w:commentRangeEnd w:id="10"/>
-      <w:r>
-        <w:rPr>
-          <w:rStyle w:val="CommentReference"/>
-        </w:rPr>
-        <w:commentReference w:id="10"/>
-      </w:r>
-      <w:r>
-        <w:t xml:space="preserve"> for more information.</w:t>
-      </w:r>
-    </w:p>
-    <w:p>
-      <w:pPr>
-        <w:pStyle w:val="Heading3"/>
-      </w:pPr>
-      <w:r>
-        <w:t>What do I do if I need a repair?</w:t>
-      </w:r>
-    </w:p>
-    <w:p>
-      <w:r>
-        <w:t>If a product requires repair or replacement outside of the Free3Dm 30-day warranty, the cost of the repair</w:t>
-      </w:r>
-      <w:r>
-        <w:t xml:space="preserve"> or replacement</w:t>
-      </w:r>
-      <w:r>
-        <w:t xml:space="preserve"> will depend on the product and specific issue. In this case, all return, repair, </w:t>
-      </w:r>
-      <w:r>
-        <w:t xml:space="preserve">replacement, </w:t>
-      </w:r>
-      <w:r>
-        <w:t xml:space="preserve">and shipping fees will be the responsibility of the customer. </w:t>
-      </w:r>
-    </w:p>
-    <w:p>
-      <w:r>
-        <w:t xml:space="preserve">See </w:t>
-      </w:r>
-      <w:r>
-        <w:t>Free3Dm’s</w:t>
-      </w:r>
-      <w:r>
-        <w:t xml:space="preserve"> </w:t>
-      </w:r>
-      <w:commentRangeStart w:id="11"/>
-      <w:r>
-        <w:t>Warranty &amp; Repair Policy</w:t>
-      </w:r>
-      <w:commentRangeEnd w:id="11"/>
-      <w:r>
-        <w:rPr>
-          <w:rStyle w:val="CommentReference"/>
-        </w:rPr>
-        <w:commentReference w:id="11"/>
-      </w:r>
-      <w:r>
-        <w:t xml:space="preserve"> for more information</w:t>
-      </w:r>
-      <w:r>
-        <w:t xml:space="preserve"> and how to receive a quote</w:t>
-      </w:r>
-      <w:r>
-        <w:t>.</w:t>
-      </w:r>
-    </w:p>
-    <w:p>
-      <w:pPr>
-        <w:pStyle w:val="Heading3"/>
-      </w:pPr>
-      <w:r>
         <w:t>How much will a repair cost?</w:t>
       </w:r>
     </w:p>
     <w:p>
       <w:r>
-        <w:t xml:space="preserve">The cost of the repair depends on the current Warranty </w:t>
+        <w:t xml:space="preserve">The cost of the repair depends on the current </w:t>
+      </w:r>
+      <w:r>
+        <w:t>w</w:t>
+      </w:r>
+      <w:r>
+        <w:t xml:space="preserve">arranty </w:t>
       </w:r>
       <w:r>
         <w:t xml:space="preserve">status </w:t>
@@ -1705,7 +1780,13 @@
         <w:t>3D printing technology is at the forefront of sustainable manufacturing</w:t>
       </w:r>
       <w:r>
-        <w:t xml:space="preserve">. 3D printing allows products to easily be created and packaged locally, removing the need for products to be transported multiple times and excess fuel to be burned in the process. Manufacturing with 3D printing technology causes an immense reduction in transportation costs and emissions. </w:t>
+        <w:t xml:space="preserve">. 3D printing allows products to easily be created and packaged locally, removing the need for products to be transported multiple times and </w:t>
+      </w:r>
+      <w:r>
+        <w:t xml:space="preserve">for </w:t>
+      </w:r>
+      <w:r>
+        <w:t xml:space="preserve">excess fuel to be burned in the process. Manufacturing with 3D printing technology causes an immense reduction in transportation costs and emissions. </w:t>
       </w:r>
       <w:r>
         <w:t>This is an amazing indirect benefit to 3D printing!</w:t>
@@ -2027,6 +2108,9 @@
       </w:r>
       <w:r>
         <w:t>shipping address</w:t>
+      </w:r>
+      <w:r>
+        <w:t>,</w:t>
       </w:r>
       <w:r>
         <w:t xml:space="preserve"> and phone number</w:t>
@@ -2252,7 +2336,13 @@
         <w:t>Free3Dm</w:t>
       </w:r>
       <w:r>
-        <w:t xml:space="preserve"> also use cookies to remember your account details and previous orders. </w:t>
+        <w:t xml:space="preserve"> also </w:t>
+      </w:r>
+      <w:r>
+        <w:t>uses</w:t>
+      </w:r>
+      <w:r>
+        <w:t xml:space="preserve"> cookies to remember your account details and previous orders. </w:t>
       </w:r>
       <w:r>
         <w:t>You can choose to disable cookies through your individual browser settings.</w:t>

</xml_diff>